<commit_message>
Updated Questionario.docx to be at the same version of the printed one (which was not committed until now)
</commit_message>
<xml_diff>
--- a/Documents/Experimentos/02/Questionario.docx
+++ b/Documents/Experimentos/02/Questionario.docx
@@ -5,7 +5,7 @@
     <w:p>
       <w:pPr>
         <w:pStyle w:val="ABNT2"/>
-        <w:ind w:firstLine="0"/>
+        <w:ind w:hanging="360"/>
         <w:jc w:val="center"/>
         <w:rPr>
           <w:b/>
@@ -19,15 +19,7 @@
           <w:sz w:val="28"/>
           <w:szCs w:val="28"/>
         </w:rPr>
-        <w:t>Questionário</w:t>
-      </w:r>
-      <w:r>
-        <w:rPr>
-          <w:b/>
-          <w:sz w:val="28"/>
-          <w:szCs w:val="28"/>
-        </w:rPr>
-        <w:t xml:space="preserve"> de Avaliação do Conteúdo</w:t>
+        <w:t>Questionário de Avaliação do Conteúdo</w:t>
       </w:r>
     </w:p>
     <w:p>
@@ -35,9 +27,12 @@
         <w:pStyle w:val="ABNT2"/>
         <w:numPr>
           <w:ilvl w:val="0"/>
-          <w:numId w:val="5"/>
+          <w:numId w:val="7"/>
         </w:numPr>
+        <w:autoSpaceDN w:val="0"/>
         <w:spacing w:before="0" w:after="0" w:line="240" w:lineRule="auto"/>
+        <w:ind w:hanging="360"/>
+        <w:textAlignment w:val="baseline"/>
       </w:pPr>
       <w:r>
         <w:t>Hora de inicio: _____________________</w:t>
@@ -48,9 +43,12 @@
         <w:pStyle w:val="ABNT2"/>
         <w:numPr>
           <w:ilvl w:val="0"/>
-          <w:numId w:val="5"/>
+          <w:numId w:val="6"/>
         </w:numPr>
+        <w:autoSpaceDN w:val="0"/>
         <w:spacing w:before="0" w:after="0" w:line="240" w:lineRule="auto"/>
+        <w:ind w:hanging="360"/>
+        <w:textAlignment w:val="baseline"/>
       </w:pPr>
       <w:r>
         <w:t xml:space="preserve">Utilizou o </w:t>
@@ -84,8 +82,8 @@
     <w:p>
       <w:pPr>
         <w:pStyle w:val="ABNT2"/>
-        <w:spacing w:before="0" w:after="0"/>
-        <w:ind w:left="706" w:firstLine="706"/>
+        <w:spacing w:before="0" w:after="0" w:line="240" w:lineRule="auto"/>
+        <w:ind w:left="706" w:hanging="360"/>
       </w:pPr>
       <w:proofErr w:type="gramStart"/>
       <w:r>
@@ -99,8 +97,8 @@
     <w:p>
       <w:pPr>
         <w:pStyle w:val="ABNT2"/>
-        <w:spacing w:before="0" w:after="0"/>
-        <w:ind w:left="706" w:firstLine="706"/>
+        <w:spacing w:before="0" w:after="0" w:line="240" w:lineRule="auto"/>
+        <w:ind w:left="706" w:hanging="360"/>
       </w:pPr>
       <w:proofErr w:type="gramStart"/>
       <w:r>
@@ -116,31 +114,40 @@
         <w:pStyle w:val="ABNT2"/>
         <w:numPr>
           <w:ilvl w:val="0"/>
-          <w:numId w:val="5"/>
+          <w:numId w:val="6"/>
         </w:numPr>
+        <w:autoSpaceDN w:val="0"/>
         <w:spacing w:before="0" w:after="0"/>
-      </w:pPr>
-      <w:r>
-        <w:t xml:space="preserve">Qual foi o motivo do funcionário </w:t>
-      </w:r>
+        <w:ind w:hanging="360"/>
+        <w:textAlignment w:val="baseline"/>
+      </w:pPr>
+      <w:r>
+        <w:t xml:space="preserve">Qual foi o motivo responsável pela redução do moral do funcionário </w:t>
+      </w:r>
+      <w:proofErr w:type="spellStart"/>
       <w:r>
         <w:rPr>
           <w:i/>
+          <w:iCs/>
         </w:rPr>
-        <w:t>Aden</w:t>
-      </w:r>
-      <w:r>
-        <w:t xml:space="preserve"> ter pedido demissão?</w:t>
-      </w:r>
-    </w:p>
-    <w:p>
-      <w:pPr>
-        <w:pStyle w:val="ABNT2"/>
-        <w:spacing w:before="0" w:after="0" w:line="480" w:lineRule="auto"/>
-        <w:ind w:left="1416" w:firstLine="0"/>
+        <w:t>Arden</w:t>
+      </w:r>
+      <w:proofErr w:type="spellEnd"/>
+      <w:r>
+        <w:t xml:space="preserve"> que consequentemente levou a seu pedido de demissão?</w:t>
+      </w:r>
+    </w:p>
+    <w:p>
+      <w:pPr>
+        <w:pStyle w:val="ABNT2"/>
+        <w:spacing w:before="0" w:after="0"/>
+        <w:ind w:firstLine="0"/>
       </w:pPr>
       <w:r>
         <w:t>___________________________________________________________</w:t>
+      </w:r>
+      <w:r>
+        <w:t>___________</w:t>
       </w:r>
     </w:p>
     <w:p>
@@ -148,31 +155,38 @@
         <w:pStyle w:val="ABNT2"/>
         <w:numPr>
           <w:ilvl w:val="0"/>
-          <w:numId w:val="5"/>
+          <w:numId w:val="6"/>
         </w:numPr>
-        <w:spacing w:before="0" w:after="0" w:line="240" w:lineRule="auto"/>
-      </w:pPr>
-      <w:r>
-        <w:t xml:space="preserve">Qual foi o motivo do funcionário </w:t>
+        <w:autoSpaceDN w:val="0"/>
+        <w:spacing w:before="0" w:after="0"/>
+        <w:ind w:hanging="360"/>
+        <w:textAlignment w:val="baseline"/>
+      </w:pPr>
+      <w:r>
+        <w:t xml:space="preserve">Qual foi o motivo responsável pela redução do moral do funcionário </w:t>
       </w:r>
       <w:r>
         <w:rPr>
           <w:i/>
+          <w:iCs/>
         </w:rPr>
         <w:t>Daniel</w:t>
       </w:r>
       <w:r>
-        <w:t xml:space="preserve"> ter pedido demissão?</w:t>
-      </w:r>
-    </w:p>
-    <w:p>
-      <w:pPr>
-        <w:pStyle w:val="ABNT2"/>
-        <w:spacing w:before="0" w:after="0" w:line="480" w:lineRule="auto"/>
-        <w:ind w:left="1440" w:firstLine="0"/>
-      </w:pPr>
-      <w:r>
-        <w:t>__________________________________________________________</w:t>
+        <w:t xml:space="preserve"> que consequentemente levou a seu pedido de demissão?</w:t>
+      </w:r>
+    </w:p>
+    <w:p>
+      <w:pPr>
+        <w:pStyle w:val="ABNT2"/>
+        <w:ind w:hanging="360"/>
+      </w:pPr>
+      <w:r>
+        <w:tab/>
+        <w:t>___________________________________________________________</w:t>
+      </w:r>
+      <w:r>
+        <w:t>___________</w:t>
       </w:r>
     </w:p>
     <w:p>
@@ -180,9 +194,12 @@
         <w:pStyle w:val="ABNT2"/>
         <w:numPr>
           <w:ilvl w:val="0"/>
-          <w:numId w:val="5"/>
+          <w:numId w:val="6"/>
         </w:numPr>
+        <w:autoSpaceDN w:val="0"/>
         <w:spacing w:before="0" w:after="0"/>
+        <w:ind w:hanging="360"/>
+        <w:textAlignment w:val="baseline"/>
       </w:pPr>
       <w:r>
         <w:t xml:space="preserve">Por que nos dias 9, 10, e 11 o funcionário </w:t>
@@ -203,13 +220,7 @@
         <w:rPr>
           <w:i/>
         </w:rPr>
-        <w:t>e</w:t>
-      </w:r>
-      <w:r>
-        <w:rPr>
-          <w:i/>
-        </w:rPr>
-        <w:t>licitação</w:t>
+        <w:t>elicitação</w:t>
       </w:r>
       <w:proofErr w:type="spellEnd"/>
       <w:r>
@@ -219,9 +230,12 @@
     <w:p>
       <w:pPr>
         <w:pStyle w:val="ABNT2"/>
-        <w:spacing w:before="0" w:after="0" w:line="480" w:lineRule="auto"/>
-        <w:ind w:left="1416" w:firstLine="0"/>
-      </w:pPr>
+        <w:spacing w:before="0" w:after="0"/>
+        <w:ind w:firstLine="0"/>
+      </w:pPr>
+      <w:r>
+        <w:t>______________________</w:t>
+      </w:r>
       <w:r>
         <w:t>______________________________________________________________________________________________________________________</w:t>
       </w:r>
@@ -231,9 +245,12 @@
         <w:pStyle w:val="ABNT2"/>
         <w:numPr>
           <w:ilvl w:val="0"/>
-          <w:numId w:val="5"/>
+          <w:numId w:val="6"/>
         </w:numPr>
-        <w:spacing w:before="0" w:after="0" w:line="240" w:lineRule="auto"/>
+        <w:autoSpaceDN w:val="0"/>
+        <w:spacing w:before="0" w:after="0"/>
+        <w:ind w:hanging="360"/>
+        <w:textAlignment w:val="baseline"/>
       </w:pPr>
       <w:r>
         <w:t xml:space="preserve">Por que nos dias 10 e 11 o rendimento de Daniel na sua função de </w:t>
@@ -283,9 +300,12 @@
     <w:p>
       <w:pPr>
         <w:pStyle w:val="ABNT2"/>
-        <w:spacing w:before="0" w:after="0" w:line="480" w:lineRule="auto"/>
-        <w:ind w:left="1440" w:firstLine="0"/>
-      </w:pPr>
+        <w:spacing w:before="0" w:after="0"/>
+        <w:ind w:firstLine="0"/>
+      </w:pPr>
+      <w:r>
+        <w:t>________________________</w:t>
+      </w:r>
       <w:r>
         <w:t>____________________________________________________________________________________________________________________</w:t>
       </w:r>
@@ -295,9 +315,12 @@
         <w:pStyle w:val="ABNT2"/>
         <w:numPr>
           <w:ilvl w:val="0"/>
-          <w:numId w:val="5"/>
+          <w:numId w:val="6"/>
         </w:numPr>
-        <w:spacing w:before="0" w:after="0" w:line="240" w:lineRule="auto"/>
+        <w:autoSpaceDN w:val="0"/>
+        <w:spacing w:before="0" w:after="0"/>
+        <w:ind w:hanging="360"/>
+        <w:textAlignment w:val="baseline"/>
       </w:pPr>
       <w:r>
         <w:t xml:space="preserve">Mesmo entregando o projeto com </w:t>
@@ -317,9 +340,12 @@
     <w:p>
       <w:pPr>
         <w:pStyle w:val="ABNT2"/>
-        <w:spacing w:before="0" w:after="0" w:line="480" w:lineRule="auto"/>
-        <w:ind w:left="1440" w:firstLine="0"/>
-      </w:pPr>
+        <w:spacing w:before="0" w:after="0"/>
+        <w:ind w:firstLine="0"/>
+      </w:pPr>
+      <w:r>
+        <w:t>________________________</w:t>
+      </w:r>
       <w:r>
         <w:t>____________________________________________________________________________________________________________________</w:t>
       </w:r>
@@ -329,41 +355,26 @@
         <w:pStyle w:val="ABNT2"/>
         <w:numPr>
           <w:ilvl w:val="0"/>
-          <w:numId w:val="5"/>
+          <w:numId w:val="6"/>
         </w:numPr>
+        <w:autoSpaceDN w:val="0"/>
         <w:spacing w:before="0" w:after="0"/>
-      </w:pPr>
-      <w:r>
-        <w:t>Identifique os</w:t>
-      </w:r>
-      <w:r>
-        <w:t xml:space="preserve"> </w:t>
-      </w:r>
-      <w:r>
-        <w:t xml:space="preserve">três </w:t>
-      </w:r>
-      <w:r>
-        <w:t>fatores</w:t>
-      </w:r>
-      <w:r>
-        <w:t xml:space="preserve"> mais contribuintes </w:t>
-      </w:r>
-      <w:r>
-        <w:t>que levaram a</w:t>
-      </w:r>
-      <w:r>
-        <w:t xml:space="preserve"> falta de Creditos apresentada</w:t>
-      </w:r>
-      <w:r>
-        <w:t xml:space="preserve"> a partir do dia 11.</w:t>
-      </w:r>
-    </w:p>
-    <w:p>
-      <w:pPr>
-        <w:pStyle w:val="ABNT2"/>
-        <w:spacing w:before="0" w:after="0" w:line="480" w:lineRule="auto"/>
-        <w:ind w:left="1416" w:firstLine="0"/>
-      </w:pPr>
+        <w:ind w:hanging="360"/>
+        <w:textAlignment w:val="baseline"/>
+      </w:pPr>
+      <w:r>
+        <w:t>Identifique os dois fatores mais contribuintes que levaram a falta de Creditos apresentada a partir do dia 11.</w:t>
+      </w:r>
+    </w:p>
+    <w:p>
+      <w:pPr>
+        <w:pStyle w:val="ABNT2"/>
+        <w:spacing w:before="0" w:after="0"/>
+        <w:ind w:firstLine="0"/>
+      </w:pPr>
+      <w:r>
+        <w:t>______________________</w:t>
+      </w:r>
       <w:r>
         <w:t>______________________________________________________________________________________________________________________</w:t>
       </w:r>
@@ -373,9 +384,12 @@
         <w:pStyle w:val="ABNT2"/>
         <w:numPr>
           <w:ilvl w:val="0"/>
-          <w:numId w:val="5"/>
+          <w:numId w:val="6"/>
         </w:numPr>
+        <w:autoSpaceDN w:val="0"/>
         <w:spacing w:before="0" w:after="0"/>
+        <w:ind w:hanging="360"/>
+        <w:textAlignment w:val="baseline"/>
       </w:pPr>
       <w:r>
         <w:t>Um funcionário ficou sem nenhuma tarefa durante quatro dias. Quem foi esse funcionário?</w:t>
@@ -384,9 +398,12 @@
     <w:p>
       <w:pPr>
         <w:pStyle w:val="ABNT2"/>
-        <w:spacing w:before="0" w:after="0" w:line="480" w:lineRule="auto"/>
-        <w:ind w:left="1416" w:firstLine="0"/>
-      </w:pPr>
+        <w:spacing w:before="0" w:after="0"/>
+        <w:ind w:firstLine="0"/>
+      </w:pPr>
+      <w:r>
+        <w:t>______________________</w:t>
+      </w:r>
       <w:r>
         <w:t>______________________________________________________________________________________________________________________</w:t>
       </w:r>
@@ -396,9 +413,12 @@
         <w:pStyle w:val="ABNT2"/>
         <w:numPr>
           <w:ilvl w:val="0"/>
-          <w:numId w:val="5"/>
+          <w:numId w:val="6"/>
         </w:numPr>
-        <w:spacing w:before="0" w:after="0" w:line="480" w:lineRule="auto"/>
+        <w:autoSpaceDN w:val="0"/>
+        <w:spacing w:before="0" w:after="0" w:line="240" w:lineRule="auto"/>
+        <w:ind w:hanging="360"/>
+        <w:textAlignment w:val="baseline"/>
       </w:pPr>
       <w:r>
         <w:t>Hora de término: _____________________</w:t>
@@ -407,18 +427,22 @@
     <w:p>
       <w:pPr>
         <w:pStyle w:val="ABNT2"/>
-        <w:spacing w:before="0" w:after="0" w:line="480" w:lineRule="auto"/>
-        <w:ind w:left="720" w:firstLine="0"/>
+        <w:spacing w:before="0" w:after="0" w:line="240" w:lineRule="auto"/>
+        <w:ind w:left="720" w:hanging="360"/>
       </w:pPr>
       <w:r>
         <w:t>Se tiver alguma sugestão, escreva no verso. Obrigado.</w:t>
       </w:r>
+    </w:p>
+    <w:p>
+      <w:pPr>
+        <w:ind w:hanging="360"/>
+      </w:pPr>
     </w:p>
     <w:sectPr>
       <w:pgSz w:w="11906" w:h="16838"/>
-      <w:pgMar w:top="1417" w:right="1701" w:bottom="1417" w:left="1701" w:header="708" w:footer="708" w:gutter="0"/>
-      <w:cols w:space="708"/>
-      <w:docGrid w:linePitch="360"/>
+      <w:pgMar w:top="1417" w:right="1701" w:bottom="1417" w:left="1701" w:header="720" w:footer="720" w:gutter="0"/>
+      <w:cols w:space="720"/>
     </w:sectPr>
   </w:body>
 </w:document>
@@ -783,6 +807,66 @@
     </w:lvl>
   </w:abstractNum>
   <w:abstractNum w:abstractNumId="4">
+    <w:nsid w:val="565C5604"/>
+    <w:multiLevelType w:val="multilevel"/>
+    <w:tmpl w:val="3C2E34F4"/>
+    <w:styleLink w:val="WWNum5"/>
+    <w:lvl w:ilvl="0">
+      <w:start w:val="1"/>
+      <w:numFmt w:val="decimal"/>
+      <w:lvlText w:val="%1)"/>
+      <w:lvlJc w:val="left"/>
+    </w:lvl>
+    <w:lvl w:ilvl="1">
+      <w:start w:val="1"/>
+      <w:numFmt w:val="lowerLetter"/>
+      <w:lvlText w:val="%2."/>
+      <w:lvlJc w:val="left"/>
+    </w:lvl>
+    <w:lvl w:ilvl="2">
+      <w:start w:val="1"/>
+      <w:numFmt w:val="lowerRoman"/>
+      <w:lvlText w:val="%1.%2.%3."/>
+      <w:lvlJc w:val="right"/>
+    </w:lvl>
+    <w:lvl w:ilvl="3">
+      <w:start w:val="1"/>
+      <w:numFmt w:val="decimal"/>
+      <w:lvlText w:val="%1.%2.%3.%4."/>
+      <w:lvlJc w:val="left"/>
+    </w:lvl>
+    <w:lvl w:ilvl="4">
+      <w:start w:val="1"/>
+      <w:numFmt w:val="lowerLetter"/>
+      <w:lvlText w:val="%1.%2.%3.%4.%5."/>
+      <w:lvlJc w:val="left"/>
+    </w:lvl>
+    <w:lvl w:ilvl="5">
+      <w:start w:val="1"/>
+      <w:numFmt w:val="lowerRoman"/>
+      <w:lvlText w:val="%1.%2.%3.%4.%5.%6."/>
+      <w:lvlJc w:val="right"/>
+    </w:lvl>
+    <w:lvl w:ilvl="6">
+      <w:start w:val="1"/>
+      <w:numFmt w:val="decimal"/>
+      <w:lvlText w:val="%1.%2.%3.%4.%5.%6.%7."/>
+      <w:lvlJc w:val="left"/>
+    </w:lvl>
+    <w:lvl w:ilvl="7">
+      <w:start w:val="1"/>
+      <w:numFmt w:val="lowerLetter"/>
+      <w:lvlText w:val="%1.%2.%3.%4.%5.%6.%7.%8."/>
+      <w:lvlJc w:val="left"/>
+    </w:lvl>
+    <w:lvl w:ilvl="8">
+      <w:start w:val="1"/>
+      <w:numFmt w:val="lowerRoman"/>
+      <w:lvlText w:val="%1.%2.%3.%4.%5.%6.%7.%8.%9."/>
+      <w:lvlJc w:val="right"/>
+    </w:lvl>
+  </w:abstractNum>
+  <w:abstractNum w:abstractNumId="5">
     <w:nsid w:val="5C090C93"/>
     <w:multiLevelType w:val="hybridMultilevel"/>
     <w:tmpl w:val="1EA02734"/>
@@ -881,10 +965,19 @@
     <w:abstractNumId w:val="0"/>
   </w:num>
   <w:num w:numId="4">
-    <w:abstractNumId w:val="4"/>
+    <w:abstractNumId w:val="5"/>
   </w:num>
   <w:num w:numId="5">
     <w:abstractNumId w:val="3"/>
+  </w:num>
+  <w:num w:numId="6">
+    <w:abstractNumId w:val="4"/>
+  </w:num>
+  <w:num w:numId="7">
+    <w:abstractNumId w:val="4"/>
+    <w:lvlOverride w:ilvl="0">
+      <w:startOverride w:val="1"/>
+    </w:lvlOverride>
   </w:num>
 </w:numbering>
 </file>
@@ -1209,6 +1302,16 @@
       <w:szCs w:val="16"/>
     </w:rPr>
   </w:style>
+  <w:style w:type="numbering" w:customStyle="1" w:styleId="WWNum5">
+    <w:name w:val="WWNum5"/>
+    <w:basedOn w:val="NoList"/>
+    <w:rsid w:val="00410668"/>
+    <w:pPr>
+      <w:numPr>
+        <w:numId w:val="6"/>
+      </w:numPr>
+    </w:pPr>
+  </w:style>
 </w:styles>
 </file>
 
@@ -1493,4 +1596,16 @@
   <a:objectDefaults/>
   <a:extraClrSchemeLst/>
 </a:theme>
+</file>
+
+<file path=customXml/item1.xml><?xml version="1.0" encoding="utf-8"?>
+<b:Sources xmlns:b="http://schemas.openxmlformats.org/officeDocument/2006/bibliography" xmlns="http://schemas.openxmlformats.org/officeDocument/2006/bibliography" SelectedStyle="\APA.XSL" StyleName="APA Fifth Edition"/>
+</file>
+
+<file path=customXml/itemProps1.xml><?xml version="1.0" encoding="utf-8"?>
+<ds:datastoreItem xmlns:ds="http://schemas.openxmlformats.org/officeDocument/2006/customXml" ds:itemID="{C291DD17-E986-4DC5-B0CD-7B8B78B5756B}">
+  <ds:schemaRefs>
+    <ds:schemaRef ds:uri="http://schemas.openxmlformats.org/officeDocument/2006/bibliography"/>
+  </ds:schemaRefs>
+</ds:datastoreItem>
 </file>
</xml_diff>